<commit_message>
LOading images from device
</commit_message>
<xml_diff>
--- a/src/Documentation/TalkBox User Manual.docx
+++ b/src/Documentation/TalkBox User Manual.docx
@@ -198,7 +198,7 @@
                 </mc:Choice>
                 <mc:Fallback>
                   <w:pict>
-                    <v:line w14:anchorId="6A654900" id="Straight Connector 5" o:spid="_x0000_s1026" alt="text divider" style="visibility:visible;mso-wrap-style:square;mso-left-percent:-10001;mso-top-percent:-10001;mso-position-horizontal:absolute;mso-position-horizontal-relative:char;mso-position-vertical:absolute;mso-position-vertical-relative:line;mso-left-percent:-10001;mso-top-percent:-10001" from="0,0" to="109.5pt,0" o:gfxdata="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" strokecolor="#44546a [3215]" strokeweight="3pt">
+                    <v:line w14:anchorId="374ADD25" id="Straight Connector 5" o:spid="_x0000_s1026" alt="text divider" style="visibility:visible;mso-wrap-style:square;mso-left-percent:-10001;mso-top-percent:-10001;mso-position-horizontal:absolute;mso-position-horizontal-relative:char;mso-position-vertical:absolute;mso-position-vertical-relative:line;mso-left-percent:-10001;mso-top-percent:-10001" from="0,0" to="109.5pt,0" o:gfxdata="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" strokecolor="#44546a [3215]" strokeweight="3pt">
                       <v:stroke joinstyle="miter"/>
                       <w10:anchorlock/>
                     </v:line>
@@ -423,7 +423,7 @@
                 </mc:Choice>
                 <mc:Fallback>
                   <w:pict>
-                    <v:line w14:anchorId="0B3EEDBE" id="Straight Connector 6" o:spid="_x0000_s1026" alt="text divider" style="visibility:visible;mso-wrap-style:square;mso-left-percent:-10001;mso-top-percent:-10001;mso-position-horizontal:absolute;mso-position-horizontal-relative:char;mso-position-vertical:absolute;mso-position-vertical-relative:line;mso-left-percent:-10001;mso-top-percent:-10001" from="0,0" to="117.65pt,0" o:gfxdata="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" strokecolor="#44546a [3215]" strokeweight="3pt">
+                    <v:line w14:anchorId="6ADB4C37" id="Straight Connector 6" o:spid="_x0000_s1026" alt="text divider" style="visibility:visible;mso-wrap-style:square;mso-left-percent:-10001;mso-top-percent:-10001;mso-position-horizontal:absolute;mso-position-horizontal-relative:char;mso-position-vertical:absolute;mso-position-vertical-relative:line;mso-left-percent:-10001;mso-top-percent:-10001" from="0,0" to="117.65pt,0" o:gfxdata="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" strokecolor="#44546a [3215]" strokeweight="3pt">
                       <v:stroke joinstyle="miter"/>
                       <w10:anchorlock/>
                     </v:line>
@@ -585,7 +585,7 @@
           </mc:Choice>
           <mc:Fallback>
             <w:pict>
-              <v:rect w14:anchorId="09861AE1" id="Rectangle 3" o:spid="_x0000_s1026" alt="white rectangle for text on cover" style="position:absolute;margin-left:-16.2pt;margin-top:572.4pt;width:336.3pt;height:149.4pt;z-index:-251656192;visibility:visible;mso-wrap-style:square;mso-width-percent:0;mso-height-percent:0;mso-wrap-distance-left:9pt;mso-wrap-distance-top:0;mso-wrap-distance-right:9pt;mso-wrap-distance-bottom:0;mso-position-horizontal:absolute;mso-position-horizontal-relative:text;mso-position-vertical:absolute;mso-position-vertical-relative:page;mso-width-percent:0;mso-height-percent:0;mso-width-relative:margin;mso-height-relative:margin;v-text-anchor:middle" o:gfxdata="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" fillcolor="white [3212]" stroked="f" strokeweight="1pt">
+              <v:rect w14:anchorId="490472AC" id="Rectangle 3" o:spid="_x0000_s1026" alt="white rectangle for text on cover" style="position:absolute;margin-left:-16.2pt;margin-top:572.4pt;width:336.3pt;height:149.4pt;z-index:-251656192;visibility:visible;mso-wrap-style:square;mso-width-percent:0;mso-height-percent:0;mso-wrap-distance-left:9pt;mso-wrap-distance-top:0;mso-wrap-distance-right:9pt;mso-wrap-distance-bottom:0;mso-position-horizontal:absolute;mso-position-horizontal-relative:text;mso-position-vertical:absolute;mso-position-vertical-relative:page;mso-width-percent:0;mso-height-percent:0;mso-width-relative:margin;mso-height-relative:margin;v-text-anchor:middle" o:gfxdata="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" fillcolor="white [3212]" stroked="f" strokeweight="1pt">
                 <w10:wrap anchory="page"/>
               </v:rect>
             </w:pict>
@@ -661,7 +661,7 @@
           </mc:Choice>
           <mc:Fallback>
             <w:pict>
-              <v:rect w14:anchorId="6F227DBC" id="Rectangle 2" o:spid="_x0000_s1026" alt="colored rectangle" style="position:absolute;margin-left:-58.8pt;margin-top:525.2pt;width:611.1pt;height:265.7pt;z-index:-251657216;visibility:visible;mso-wrap-style:square;mso-wrap-distance-left:9pt;mso-wrap-distance-top:0;mso-wrap-distance-right:9pt;mso-wrap-distance-bottom:0;mso-position-horizontal:absolute;mso-position-horizontal-relative:text;mso-position-vertical:absolute;mso-position-vertical-relative:page;v-text-anchor:middle" o:gfxdata="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" fillcolor="#a5a5a5 [3206]" stroked="f" strokeweight="1pt">
+              <v:rect w14:anchorId="3630E6B1" id="Rectangle 2" o:spid="_x0000_s1026" alt="colored rectangle" style="position:absolute;margin-left:-58.8pt;margin-top:525.2pt;width:611.1pt;height:265.7pt;z-index:-251657216;visibility:visible;mso-wrap-style:square;mso-wrap-distance-left:9pt;mso-wrap-distance-top:0;mso-wrap-distance-right:9pt;mso-wrap-distance-bottom:0;mso-position-horizontal:absolute;mso-position-horizontal-relative:text;mso-position-vertical:absolute;mso-position-vertical-relative:page;v-text-anchor:middle" o:gfxdata="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" fillcolor="#a5a5a5 [3206]" stroked="f" strokeweight="1pt">
                 <w10:wrap anchory="page"/>
               </v:rect>
             </w:pict>
@@ -2768,19 +2768,7 @@
           <w:szCs w:val="24"/>
           <w:lang w:val="en-US" w:bidi="hi-IN"/>
         </w:rPr>
-        <w:t>On the right side you will see “Enter Profile,</w:t>
-      </w:r>
-      <w:bookmarkStart w:id="0" w:name="_GoBack"/>
-      <w:bookmarkEnd w:id="0"/>
-      <w:r>
-        <w:rPr>
-          <w:rFonts w:asciiTheme="majorHAnsi" w:hAnsiTheme="majorHAnsi" w:cstheme="majorHAnsi"/>
-          <w:bCs/>
-          <w:sz w:val="24"/>
-          <w:szCs w:val="24"/>
-          <w:lang w:val="en-US" w:bidi="hi-IN"/>
-        </w:rPr>
-        <w:t xml:space="preserve"> write your profile name there and press enter. </w:t>
+        <w:t xml:space="preserve">On the right side you will see “Enter Profile, write your profile name there and press enter. </w:t>
       </w:r>
     </w:p>
     <w:p>
@@ -2959,6 +2947,52 @@
           <w:lang w:bidi="hi-IN"/>
         </w:rPr>
       </w:pPr>
+      <w:r>
+        <w:rPr>
+          <w:rFonts w:asciiTheme="majorHAnsi" w:eastAsiaTheme="minorHAnsi" w:hAnsiTheme="majorHAnsi" w:cstheme="majorHAnsi"/>
+          <w:b w:val="0"/>
+          <w:bCs/>
+          <w:color w:val="auto"/>
+          <w:sz w:val="24"/>
+          <w:szCs w:val="24"/>
+          <w:lang w:bidi="hi-IN"/>
+        </w:rPr>
+        <w:drawing>
+          <wp:inline distT="0" distB="0" distL="0" distR="0" wp14:anchorId="6ED2FCC8" wp14:editId="2F387580">
+            <wp:extent cx="2187130" cy="1874682"/>
+            <wp:effectExtent l="0" t="0" r="3810" b="0"/>
+            <wp:docPr id="13" name="Picture 13"/>
+            <wp:cNvGraphicFramePr>
+              <a:graphicFrameLocks xmlns:a="http://schemas.openxmlformats.org/drawingml/2006/main" noChangeAspect="1"/>
+            </wp:cNvGraphicFramePr>
+            <a:graphic xmlns:a="http://schemas.openxmlformats.org/drawingml/2006/main">
+              <a:graphicData uri="http://schemas.openxmlformats.org/drawingml/2006/picture">
+                <pic:pic xmlns:pic="http://schemas.openxmlformats.org/drawingml/2006/picture">
+                  <pic:nvPicPr>
+                    <pic:cNvPr id="1" name=""/>
+                    <pic:cNvPicPr/>
+                  </pic:nvPicPr>
+                  <pic:blipFill>
+                    <a:blip r:embed="rId9"/>
+                    <a:stretch>
+                      <a:fillRect/>
+                    </a:stretch>
+                  </pic:blipFill>
+                  <pic:spPr>
+                    <a:xfrm>
+                      <a:off x="0" y="0"/>
+                      <a:ext cx="2187130" cy="1874682"/>
+                    </a:xfrm>
+                    <a:prstGeom prst="rect">
+                      <a:avLst/>
+                    </a:prstGeom>
+                  </pic:spPr>
+                </pic:pic>
+              </a:graphicData>
+            </a:graphic>
+          </wp:inline>
+        </w:drawing>
+      </w:r>
     </w:p>
     <w:p>
       <w:pPr>
@@ -3144,6 +3178,63 @@
     </w:p>
     <w:p>
       <w:pPr>
+        <w:pStyle w:val="ListParagraph"/>
+        <w:ind w:left="360"/>
+        <w:rPr>
+          <w:rFonts w:asciiTheme="majorHAnsi" w:hAnsiTheme="majorHAnsi" w:cstheme="majorHAnsi"/>
+          <w:bCs/>
+          <w:sz w:val="24"/>
+          <w:szCs w:val="24"/>
+          <w:lang w:bidi="hi-IN"/>
+        </w:rPr>
+      </w:pPr>
+      <w:r>
+        <w:rPr>
+          <w:rFonts w:asciiTheme="majorHAnsi" w:hAnsiTheme="majorHAnsi" w:cstheme="majorHAnsi"/>
+          <w:bCs/>
+          <w:sz w:val="24"/>
+          <w:szCs w:val="24"/>
+          <w:lang w:bidi="hi-IN"/>
+        </w:rPr>
+        <w:drawing>
+          <wp:inline distT="0" distB="0" distL="0" distR="0" wp14:anchorId="7625EF1E" wp14:editId="285345AA">
+            <wp:extent cx="2110923" cy="586791"/>
+            <wp:effectExtent l="0" t="0" r="3810" b="3810"/>
+            <wp:docPr id="14" name="Picture 14"/>
+            <wp:cNvGraphicFramePr>
+              <a:graphicFrameLocks xmlns:a="http://schemas.openxmlformats.org/drawingml/2006/main" noChangeAspect="1"/>
+            </wp:cNvGraphicFramePr>
+            <a:graphic xmlns:a="http://schemas.openxmlformats.org/drawingml/2006/main">
+              <a:graphicData uri="http://schemas.openxmlformats.org/drawingml/2006/picture">
+                <pic:pic xmlns:pic="http://schemas.openxmlformats.org/drawingml/2006/picture">
+                  <pic:nvPicPr>
+                    <pic:cNvPr id="1" name=""/>
+                    <pic:cNvPicPr/>
+                  </pic:nvPicPr>
+                  <pic:blipFill>
+                    <a:blip r:embed="rId10"/>
+                    <a:stretch>
+                      <a:fillRect/>
+                    </a:stretch>
+                  </pic:blipFill>
+                  <pic:spPr>
+                    <a:xfrm>
+                      <a:off x="0" y="0"/>
+                      <a:ext cx="2110923" cy="586791"/>
+                    </a:xfrm>
+                    <a:prstGeom prst="rect">
+                      <a:avLst/>
+                    </a:prstGeom>
+                  </pic:spPr>
+                </pic:pic>
+              </a:graphicData>
+            </a:graphic>
+          </wp:inline>
+        </w:drawing>
+      </w:r>
+    </w:p>
+    <w:p>
+      <w:pPr>
         <w:rPr>
           <w:rFonts w:asciiTheme="majorHAnsi" w:hAnsiTheme="majorHAnsi" w:cstheme="majorHAnsi"/>
           <w:b w:val="0"/>
@@ -3280,6 +3371,52 @@
           <w:lang w:bidi="hi-IN"/>
         </w:rPr>
       </w:pPr>
+      <w:r>
+        <w:rPr>
+          <w:rFonts w:asciiTheme="majorHAnsi" w:hAnsiTheme="majorHAnsi" w:cstheme="majorHAnsi"/>
+          <w:bCs/>
+          <w:sz w:val="24"/>
+          <w:szCs w:val="24"/>
+          <w:lang w:bidi="hi-IN"/>
+        </w:rPr>
+        <w:drawing>
+          <wp:inline distT="0" distB="0" distL="0" distR="0" wp14:anchorId="47940142" wp14:editId="14012A41">
+            <wp:extent cx="1493649" cy="1600339"/>
+            <wp:effectExtent l="0" t="0" r="0" b="0"/>
+            <wp:docPr id="15" name="Picture 15"/>
+            <wp:cNvGraphicFramePr>
+              <a:graphicFrameLocks xmlns:a="http://schemas.openxmlformats.org/drawingml/2006/main" noChangeAspect="1"/>
+            </wp:cNvGraphicFramePr>
+            <a:graphic xmlns:a="http://schemas.openxmlformats.org/drawingml/2006/main">
+              <a:graphicData uri="http://schemas.openxmlformats.org/drawingml/2006/picture">
+                <pic:pic xmlns:pic="http://schemas.openxmlformats.org/drawingml/2006/picture">
+                  <pic:nvPicPr>
+                    <pic:cNvPr id="1" name=""/>
+                    <pic:cNvPicPr/>
+                  </pic:nvPicPr>
+                  <pic:blipFill>
+                    <a:blip r:embed="rId11"/>
+                    <a:stretch>
+                      <a:fillRect/>
+                    </a:stretch>
+                  </pic:blipFill>
+                  <pic:spPr>
+                    <a:xfrm>
+                      <a:off x="0" y="0"/>
+                      <a:ext cx="1493649" cy="1600339"/>
+                    </a:xfrm>
+                    <a:prstGeom prst="rect">
+                      <a:avLst/>
+                    </a:prstGeom>
+                  </pic:spPr>
+                </pic:pic>
+              </a:graphicData>
+            </a:graphic>
+          </wp:inline>
+        </w:drawing>
+      </w:r>
+      <w:bookmarkStart w:id="0" w:name="_GoBack"/>
+      <w:bookmarkEnd w:id="0"/>
     </w:p>
     <w:p>
       <w:pPr>
@@ -3319,7 +3456,7 @@
                     </pic:cNvPicPr>
                   </pic:nvPicPr>
                   <pic:blipFill>
-                    <a:blip r:embed="rId9"/>
+                    <a:blip r:embed="rId12"/>
                     <a:srcRect/>
                     <a:stretch>
                       <a:fillRect/>
@@ -4002,7 +4139,7 @@
                     </pic:cNvPicPr>
                   </pic:nvPicPr>
                   <pic:blipFill>
-                    <a:blip r:embed="rId10" cstate="print"/>
+                    <a:blip r:embed="rId13" cstate="print"/>
                     <a:srcRect/>
                     <a:stretch>
                       <a:fillRect/>
@@ -4073,7 +4210,7 @@
                     </pic:cNvPicPr>
                   </pic:nvPicPr>
                   <pic:blipFill>
-                    <a:blip r:embed="rId11"/>
+                    <a:blip r:embed="rId14"/>
                     <a:srcRect/>
                     <a:stretch>
                       <a:fillRect/>
@@ -4314,7 +4451,7 @@
         </w:rPr>
         <w:t xml:space="preserve">4) </w:t>
       </w:r>
-      <w:hyperlink r:id="rId12" w:history="1">
+      <w:hyperlink r:id="rId15" w:history="1">
         <w:r>
           <w:rPr>
             <w:rStyle w:val="Hyperlink"/>
@@ -6378,7 +6515,7 @@
   <w:rsids>
     <w:rsidRoot w:val="000D7BC9"/>
     <w:rsid w:val="000D7BC9"/>
-    <w:rsid w:val="002877D4"/>
+    <w:rsid w:val="00FA3083"/>
   </w:rsids>
   <m:mathPr>
     <m:mathFont m:val="Cambria Math"/>

</xml_diff>